<commit_message>
add ss-config.json against GFW
</commit_message>
<xml_diff>
--- a/ndn_class.docx
+++ b/ndn_class.docx
@@ -4,6 +4,30 @@
   <w:body>
     <w:p>
       <w:pPr/>
+    </w:p>
+    <w:p>
+      <w:pPr/>
+      <w:r>
+        <w:t>Data数据包</w:t>
+      </w:r>
+    </w:p>
+    <w:p>
+      <w:pPr/>
+      <w:r>
+        <w:t>Interest请求包</w:t>
+      </w:r>
+    </w:p>
+    <w:p>
+      <w:pPr/>
+      <w:r>
+        <w:t>Name 命名</w:t>
+      </w:r>
+    </w:p>
+    <w:p>
+      <w:pPr/>
+      <w:r>
+        <w:t>Face 接口</w:t>
+      </w:r>
       <w:bookmarkStart w:id="0" w:name="_GoBack"/>
       <w:bookmarkEnd w:id="0"/>
     </w:p>
@@ -130,7 +154,7 @@
     <w:lsdException w:unhideWhenUsed="0" w:uiPriority="0" w:semiHidden="0" w:name="HTML Sample"/>
     <w:lsdException w:unhideWhenUsed="0" w:uiPriority="0" w:semiHidden="0" w:name="HTML Typewriter"/>
     <w:lsdException w:unhideWhenUsed="0" w:uiPriority="0" w:semiHidden="0" w:name="HTML Variable"/>
-    <w:lsdException w:unhideWhenUsed="0" w:uiPriority="0" w:name="Normal Table"/>
+    <w:lsdException w:qFormat="1" w:unhideWhenUsed="0" w:uiPriority="0" w:name="Normal Table"/>
     <w:lsdException w:unhideWhenUsed="0" w:uiPriority="0" w:semiHidden="0" w:name="annotation subject"/>
     <w:lsdException w:unhideWhenUsed="0" w:uiPriority="0" w:semiHidden="0" w:name="Table Simple 1"/>
     <w:lsdException w:unhideWhenUsed="0" w:uiPriority="0" w:semiHidden="0" w:name="Table Simple 2"/>
@@ -300,6 +324,7 @@
   <w:style w:type="table" w:default="1" w:styleId="3">
     <w:name w:val="Normal Table"/>
     <w:semiHidden/>
+    <w:qFormat/>
     <w:uiPriority w:val="0"/>
     <w:tblPr>
       <w:tblLayout w:type="fixed"/>

</xml_diff>

<commit_message>
update ndn application level framing transition analysis
</commit_message>
<xml_diff>
--- a/ndn_class.docx
+++ b/ndn_class.docx
@@ -8,8 +8,117 @@
     <w:p>
       <w:pPr/>
       <w:r>
-        <w:t>Data数据包</w:t>
-      </w:r>
+        <w:t>Data完整数据包</w:t>
+      </w:r>
+    </w:p>
+    <w:p>
+      <w:pPr/>
+      <w:r>
+        <w:drawing>
+          <wp:inline distT="0" distB="0" distL="114300" distR="114300">
+            <wp:extent cx="2933065" cy="1400175"/>
+            <wp:effectExtent l="0" t="0" r="635" b="9525"/>
+            <wp:docPr id="1" name="图片 1"/>
+            <wp:cNvGraphicFramePr>
+              <a:graphicFrameLocks xmlns:a="http://schemas.openxmlformats.org/drawingml/2006/main" noChangeAspect="1"/>
+            </wp:cNvGraphicFramePr>
+            <a:graphic xmlns:a="http://schemas.openxmlformats.org/drawingml/2006/main">
+              <a:graphicData uri="http://schemas.openxmlformats.org/drawingml/2006/picture">
+                <pic:pic xmlns:pic="http://schemas.openxmlformats.org/drawingml/2006/picture">
+                  <pic:nvPicPr>
+                    <pic:cNvPr id="1" name="图片 1"/>
+                    <pic:cNvPicPr>
+                      <a:picLocks noChangeAspect="1"/>
+                    </pic:cNvPicPr>
+                  </pic:nvPicPr>
+                  <pic:blipFill>
+                    <a:blip r:embed="rId4"/>
+                    <a:stretch>
+                      <a:fillRect/>
+                    </a:stretch>
+                  </pic:blipFill>
+                  <pic:spPr>
+                    <a:xfrm>
+                      <a:off x="0" y="0"/>
+                      <a:ext cx="2933065" cy="1400175"/>
+                    </a:xfrm>
+                    <a:prstGeom prst="rect">
+                      <a:avLst/>
+                    </a:prstGeom>
+                    <a:noFill/>
+                    <a:ln w="9525">
+                      <a:noFill/>
+                      <a:miter/>
+                    </a:ln>
+                  </pic:spPr>
+                </pic:pic>
+              </a:graphicData>
+            </a:graphic>
+          </wp:inline>
+        </w:drawing>
+      </w:r>
+    </w:p>
+    <w:p>
+      <w:pPr/>
+      <w:r>
+        <w:t>Block 数据块</w:t>
+      </w:r>
+    </w:p>
+    <w:p>
+      <w:pPr/>
+      <w:r>
+        <w:drawing>
+          <wp:inline distT="0" distB="0" distL="114300" distR="114300">
+            <wp:extent cx="3275965" cy="1647825"/>
+            <wp:effectExtent l="0" t="0" r="635" b="9525"/>
+            <wp:docPr id="2" name="图片 2"/>
+            <wp:cNvGraphicFramePr>
+              <a:graphicFrameLocks xmlns:a="http://schemas.openxmlformats.org/drawingml/2006/main" noChangeAspect="1"/>
+            </wp:cNvGraphicFramePr>
+            <a:graphic xmlns:a="http://schemas.openxmlformats.org/drawingml/2006/main">
+              <a:graphicData uri="http://schemas.openxmlformats.org/drawingml/2006/picture">
+                <pic:pic xmlns:pic="http://schemas.openxmlformats.org/drawingml/2006/picture">
+                  <pic:nvPicPr>
+                    <pic:cNvPr id="2" name="图片 2"/>
+                    <pic:cNvPicPr>
+                      <a:picLocks noChangeAspect="1"/>
+                    </pic:cNvPicPr>
+                  </pic:nvPicPr>
+                  <pic:blipFill>
+                    <a:blip r:embed="rId5"/>
+                    <a:stretch>
+                      <a:fillRect/>
+                    </a:stretch>
+                  </pic:blipFill>
+                  <pic:spPr>
+                    <a:xfrm>
+                      <a:off x="0" y="0"/>
+                      <a:ext cx="3275965" cy="1647825"/>
+                    </a:xfrm>
+                    <a:prstGeom prst="rect">
+                      <a:avLst/>
+                    </a:prstGeom>
+                    <a:noFill/>
+                    <a:ln w="9525">
+                      <a:noFill/>
+                      <a:miter/>
+                    </a:ln>
+                  </pic:spPr>
+                </pic:pic>
+              </a:graphicData>
+            </a:graphic>
+          </wp:inline>
+        </w:drawing>
+      </w:r>
+    </w:p>
+    <w:p>
+      <w:pPr/>
+      <w:r>
+        <w:t xml:space="preserve">Buffer  vector&lt;unsigned char&gt;  </w:t>
+      </w:r>
+    </w:p>
+    <w:p>
+      <w:pPr/>
     </w:p>
     <w:p>
       <w:pPr/>
@@ -28,8 +137,330 @@
       <w:r>
         <w:t>Face 接口</w:t>
       </w:r>
+    </w:p>
+    <w:p>
+      <w:pPr/>
+    </w:p>
+    <w:p>
+      <w:pPr/>
+    </w:p>
+    <w:p>
+      <w:pPr/>
+    </w:p>
+    <w:p>
+      <w:pPr/>
+    </w:p>
+    <w:p>
+      <w:pPr/>
+    </w:p>
+    <w:p>
+      <w:pPr/>
+      <w:r>
+        <w:t>Consumer 只含有一个face</w:t>
+      </w:r>
+    </w:p>
+    <w:p>
+      <w:pPr/>
+    </w:p>
+    <w:p>
+      <w:pPr/>
+      <w:r>
+        <w:t>Producer  含有一个face和一个keychain用于加密签名</w:t>
+      </w:r>
+    </w:p>
+    <w:p>
+      <w:pPr/>
+    </w:p>
+    <w:p>
+      <w:pPr/>
       <w:bookmarkStart w:id="0" w:name="_GoBack"/>
       <w:bookmarkEnd w:id="0"/>
+    </w:p>
+    <w:p>
+      <w:pPr/>
+      <w:r>
+        <w:rPr>
+          <w:rFonts w:hint="eastAsia"/>
+        </w:rPr>
+        <w:t>https://github.com/named-data/Consumer-Producer-API</w:t>
+      </w:r>
+    </w:p>
+    <w:p>
+      <w:pPr/>
+      <w:r>
+        <w:t xml:space="preserve">在consumer-Producer库里面 </w:t>
+      </w:r>
+    </w:p>
+    <w:p>
+      <w:pPr/>
+      <w:r>
+        <w:t>Producer context  使用prefix初始化</w:t>
+      </w:r>
+    </w:p>
+    <w:p>
+      <w:pPr/>
+      <w:r>
+        <w:t>Produce()结束当ADUs分成一定量的数据包data packet，segment number（通常从0开始）追加到prefix上，数据包缓存到sendbuffer，是否释放取决于内存大小</w:t>
+      </w:r>
+    </w:p>
+    <w:p>
+      <w:pPr/>
+      <w:r>
+        <w:t>Attach()连接到nfd，缓存接收到的insterest到 receivedbuffer等待sendbuffer内查询应答，找不到可返回NACK</w:t>
+      </w:r>
+    </w:p>
+    <w:p>
+      <w:pPr/>
+    </w:p>
+    <w:p>
+      <w:pPr/>
+      <w:r>
+        <w:t xml:space="preserve">Consumer context           </w:t>
+      </w:r>
+      <w:r>
+        <w:t>一个prefix和一种data retrieval protocol</w:t>
+      </w:r>
+      <w:r>
+        <w:t>初始化</w:t>
+      </w:r>
+    </w:p>
+    <w:p>
+      <w:pPr/>
+      <w:r>
+        <w:t>Consume()传入suffix来开始获取数据，例如一个frame number</w:t>
+      </w:r>
+    </w:p>
+    <w:p>
+      <w:pPr/>
+      <w:r>
+        <w:t>当取完数据，或者发生错误，或调用stop()是结束</w:t>
+      </w:r>
+    </w:p>
+    <w:p>
+      <w:pPr/>
+    </w:p>
+    <w:p>
+      <w:pPr/>
+      <w:r>
+        <w:t>名字、摘要信息通过 manifest获取，只sign  manifest即可</w:t>
+      </w:r>
+    </w:p>
+    <w:p>
+      <w:pPr/>
+      <w:r>
+        <w:rPr>
+          <w:rFonts w:hint="eastAsia"/>
+        </w:rPr>
+        <w:t>FinalBlockID</w:t>
+      </w:r>
+      <w:r>
+        <w:rPr>
+          <w:rFonts w:hint="default"/>
+        </w:rPr>
+        <w:t xml:space="preserve"> 这个字段设置最后一个segment的编号</w:t>
+      </w:r>
+    </w:p>
+    <w:p>
+      <w:pPr/>
+    </w:p>
+    <w:p>
+      <w:pPr/>
+      <w:r>
+        <w:t>Setcontextoption可以设置协议</w:t>
+      </w:r>
+    </w:p>
+    <w:p>
+      <w:pPr/>
+      <w:r>
+        <w:t>SDR 单一小数据包</w:t>
+      </w:r>
+    </w:p>
+    <w:p>
+      <w:pPr/>
+    </w:p>
+    <w:p>
+      <w:pPr/>
+      <w:r>
+        <w:t>UDR 大ADU分成小数据包传输，不保证可靠</w:t>
+      </w:r>
+    </w:p>
+    <w:p>
+      <w:pPr/>
+    </w:p>
+    <w:p>
+      <w:pPr/>
+      <w:r>
+        <w:t>RDR 大ADU分成小数据包传输，保证可靠</w:t>
+      </w:r>
+    </w:p>
+    <w:p>
+      <w:pPr>
+        <w:numPr>
+          <w:ilvl w:val="0"/>
+          <w:numId w:val="1"/>
+        </w:numPr>
+        <w:tabs>
+          <w:tab w:val="left" w:pos="425"/>
+        </w:tabs>
+        <w:ind w:left="425" w:leftChars="0" w:hanging="425" w:firstLineChars="0"/>
+      </w:pPr>
+      <w:r>
+        <w:t>Interest 或data 丢失或超时，没有送达， 则重传 retransmission</w:t>
+      </w:r>
+    </w:p>
+    <w:p>
+      <w:pPr>
+        <w:numPr>
+          <w:ilvl w:val="0"/>
+          <w:numId w:val="1"/>
+        </w:numPr>
+        <w:tabs>
+          <w:tab w:val="left" w:pos="425"/>
+        </w:tabs>
+        <w:ind w:left="425" w:leftChars="0" w:hanging="425" w:firstLineChars="0"/>
+      </w:pPr>
+      <w:r>
+        <w:t>Interest 传达但是因为各种原因没有响应，则NACK</w:t>
+      </w:r>
+      <w:r>
+        <w:tab/>
+      </w:r>
+      <w:r>
+        <w:t xml:space="preserve">NACK可包含字段 </w:t>
+      </w:r>
+      <w:r>
+        <w:rPr>
+          <w:rFonts w:hint="eastAsia"/>
+        </w:rPr>
+        <w:t>Retry-After</w:t>
+      </w:r>
+      <w:r>
+        <w:rPr>
+          <w:rFonts w:hint="default"/>
+        </w:rPr>
+        <w:t>重传兴趣   No-Data fields放弃吧找不到</w:t>
+      </w:r>
+    </w:p>
+    <w:p>
+      <w:pPr>
+        <w:numPr>
+          <w:ilvl w:val="0"/>
+          <w:numId w:val="1"/>
+        </w:numPr>
+        <w:tabs>
+          <w:tab w:val="left" w:pos="425"/>
+        </w:tabs>
+        <w:ind w:left="425" w:leftChars="0" w:hanging="425" w:firstLineChars="0"/>
+      </w:pPr>
+      <w:r>
+        <w:t xml:space="preserve">接收到Data包但验证失败 </w:t>
+      </w:r>
+    </w:p>
+    <w:p>
+      <w:pPr>
+        <w:numPr>
+          <w:numId w:val="0"/>
+        </w:numPr>
+        <w:ind w:leftChars="0"/>
+        <w:rPr>
+          <w:rFonts w:hint="default"/>
+        </w:rPr>
+      </w:pPr>
+      <w:r>
+        <w:rPr>
+          <w:rFonts w:hint="default"/>
+        </w:rPr>
+        <w:t>可以通过分别验证data packet的signature或直接根据manifest来验证摘要。</w:t>
+      </w:r>
+    </w:p>
+    <w:p>
+      <w:pPr>
+        <w:numPr>
+          <w:numId w:val="0"/>
+        </w:numPr>
+        <w:ind w:leftChars="0"/>
+        <w:rPr>
+          <w:rFonts w:hint="default"/>
+        </w:rPr>
+      </w:pPr>
+      <w:r>
+        <w:rPr>
+          <w:rFonts w:hint="default"/>
+        </w:rPr>
+        <w:t>当使用manifest验证失败时，采用interest + digest 重传</w:t>
+      </w:r>
+    </w:p>
+    <w:p>
+      <w:pPr>
+        <w:numPr>
+          <w:numId w:val="0"/>
+        </w:numPr>
+        <w:ind w:leftChars="0"/>
+        <w:rPr>
+          <w:rFonts w:hint="default"/>
+        </w:rPr>
+      </w:pPr>
+      <w:r>
+        <w:rPr>
+          <w:rFonts w:hint="default"/>
+        </w:rPr>
+        <w:t>当使用各自的signature验证失败时，采用如下重传</w:t>
+      </w:r>
+    </w:p>
+    <w:p>
+      <w:pPr>
+        <w:numPr>
+          <w:numId w:val="0"/>
+        </w:numPr>
+        <w:ind w:leftChars="0"/>
+      </w:pPr>
+      <w:r>
+        <w:drawing>
+          <wp:inline distT="0" distB="0" distL="114300" distR="114300">
+            <wp:extent cx="5271770" cy="4350385"/>
+            <wp:effectExtent l="0" t="0" r="5080" b="12065"/>
+            <wp:docPr id="3" name="图片 3"/>
+            <wp:cNvGraphicFramePr>
+              <a:graphicFrameLocks xmlns:a="http://schemas.openxmlformats.org/drawingml/2006/main" noChangeAspect="1"/>
+            </wp:cNvGraphicFramePr>
+            <a:graphic xmlns:a="http://schemas.openxmlformats.org/drawingml/2006/main">
+              <a:graphicData uri="http://schemas.openxmlformats.org/drawingml/2006/picture">
+                <pic:pic xmlns:pic="http://schemas.openxmlformats.org/drawingml/2006/picture">
+                  <pic:nvPicPr>
+                    <pic:cNvPr id="3" name="图片 3"/>
+                    <pic:cNvPicPr>
+                      <a:picLocks noChangeAspect="1"/>
+                    </pic:cNvPicPr>
+                  </pic:nvPicPr>
+                  <pic:blipFill>
+                    <a:blip r:embed="rId6"/>
+                    <a:stretch>
+                      <a:fillRect/>
+                    </a:stretch>
+                  </pic:blipFill>
+                  <pic:spPr>
+                    <a:xfrm>
+                      <a:off x="0" y="0"/>
+                      <a:ext cx="5271770" cy="4350385"/>
+                    </a:xfrm>
+                    <a:prstGeom prst="rect">
+                      <a:avLst/>
+                    </a:prstGeom>
+                    <a:noFill/>
+                    <a:ln w="9525">
+                      <a:noFill/>
+                      <a:miter/>
+                    </a:ln>
+                  </pic:spPr>
+                </pic:pic>
+              </a:graphicData>
+            </a:graphic>
+          </wp:inline>
+        </w:drawing>
+      </w:r>
+    </w:p>
+    <w:p>
+      <w:pPr/>
     </w:p>
     <w:sectPr>
       <w:pgSz w:w="11906" w:h="16838"/>
@@ -39,6 +470,34 @@
     </w:sectPr>
   </w:body>
 </w:document>
+</file>
+
+<file path=word/numbering.xml><?xml version="1.0" encoding="utf-8"?>
+<w:numbering xmlns:wpc="http://schemas.microsoft.com/office/word/2010/wordprocessingCanvas" xmlns:mc="http://schemas.openxmlformats.org/markup-compatibility/2006" xmlns:o="urn:schemas-microsoft-com:office:office" xmlns:r="http://schemas.openxmlformats.org/officeDocument/2006/relationships" xmlns:m="http://schemas.openxmlformats.org/officeDocument/2006/math" xmlns:v="urn:schemas-microsoft-com:vml" xmlns:wp14="http://schemas.microsoft.com/office/word/2010/wordprocessingDrawing" xmlns:wp="http://schemas.openxmlformats.org/drawingml/2006/wordprocessingDrawing" xmlns:w10="urn:schemas-microsoft-com:office:word" xmlns:w="http://schemas.openxmlformats.org/wordprocessingml/2006/main" xmlns:w14="http://schemas.microsoft.com/office/word/2010/wordml" xmlns:wpg="http://schemas.microsoft.com/office/word/2010/wordprocessingGroup" xmlns:wpi="http://schemas.microsoft.com/office/word/2010/wordprocessingInk" xmlns:wne="http://schemas.microsoft.com/office/word/2006/wordml" xmlns:wps="http://schemas.microsoft.com/office/word/2010/wordprocessingShape" mc:Ignorable="w14 wp14">
+  <w:abstractNum w:abstractNumId="1509525585">
+    <w:nsid w:val="59F98851"/>
+    <w:multiLevelType w:val="singleLevel"/>
+    <w:tmpl w:val="59F98851"/>
+    <w:lvl w:ilvl="0" w:tentative="1">
+      <w:start w:val="1"/>
+      <w:numFmt w:val="decimal"/>
+      <w:lvlText w:val="%1."/>
+      <w:lvlJc w:val="left"/>
+      <w:pPr>
+        <w:tabs>
+          <w:tab w:val="left" w:pos="425"/>
+        </w:tabs>
+        <w:ind w:left="425" w:leftChars="0" w:hanging="425" w:firstLineChars="0"/>
+      </w:pPr>
+      <w:rPr>
+        <w:rFonts w:hint="default"/>
+      </w:rPr>
+    </w:lvl>
+  </w:abstractNum>
+  <w:num w:numId="1">
+    <w:abstractNumId w:val="1509525585"/>
+  </w:num>
+</w:numbering>
 </file>
 
 <file path=word/styles.xml><?xml version="1.0" encoding="utf-8"?>

</xml_diff>